<commit_message>
Updated abstract based on computer science journal example
</commit_message>
<xml_diff>
--- a/Aspirational_Abstract_Rough_Draft.docx
+++ b/Aspirational_Abstract_Rough_Draft.docx
@@ -1,50 +1,94 @@
 
 <file path=word/document.xml><?xml version="1.0" encoding="utf-8"?>
-<w:document xmlns:mc="http://schemas.openxmlformats.org/markup-compatibility/2006" xmlns:o="urn:schemas-microsoft-com:office:office" xmlns:r="http://schemas.openxmlformats.org/officeDocument/2006/relationships" xmlns:m="http://schemas.openxmlformats.org/officeDocument/2006/math" xmlns:v="urn:schemas-microsoft-com:vml" xmlns:wp="http://schemas.openxmlformats.org/drawingml/2006/wordprocessingDrawing" xmlns:w10="urn:schemas-microsoft-com:office:word" xmlns:w="http://schemas.openxmlformats.org/wordprocessingml/2006/main" xmlns:wne="http://schemas.microsoft.com/office/word/2006/wordml" xmlns:sl="http://schemas.openxmlformats.org/schemaLibrary/2006/main" xmlns:a="http://schemas.openxmlformats.org/drawingml/2006/main" xmlns:pic="http://schemas.openxmlformats.org/drawingml/2006/picture" xmlns:c="http://schemas.openxmlformats.org/drawingml/2006/chart" xmlns:lc="http://schemas.openxmlformats.org/drawingml/2006/lockedCanvas" xmlns:dgm="http://schemas.openxmlformats.org/drawingml/2006/diagram" xmlns:wps="http://schemas.microsoft.com/office/word/2010/wordprocessingShape" xmlns:wpg="http://schemas.microsoft.com/office/word/2010/wordprocessingGroup" xmlns:w14="http://schemas.microsoft.com/office/word/2010/wordml" xmlns:w15="http://schemas.microsoft.com/office/word/2012/wordml" xmlns:w16="http://schemas.microsoft.com/office/word/2018/wordml" xmlns:w16cex="http://schemas.microsoft.com/office/word/2018/wordml/cex" xmlns:w16cid="http://schemas.microsoft.com/office/word/2016/wordml/cid" xmlns="http://schemas.microsoft.com/office/tasks/2019/documenttasks" xmlns:cr="http://schemas.microsoft.com/office/comments/2020/reactions">
+<w:document xmlns:wpc="http://schemas.microsoft.com/office/word/2010/wordprocessingCanvas" xmlns:cx="http://schemas.microsoft.com/office/drawing/2014/chartex" xmlns:cx1="http://schemas.microsoft.com/office/drawing/2015/9/8/chartex" xmlns:cx2="http://schemas.microsoft.com/office/drawing/2015/10/21/chartex" xmlns:cx3="http://schemas.microsoft.com/office/drawing/2016/5/9/chartex" xmlns:cx4="http://schemas.microsoft.com/office/drawing/2016/5/10/chartex" xmlns:cx5="http://schemas.microsoft.com/office/drawing/2016/5/11/chartex" xmlns:cx6="http://schemas.microsoft.com/office/drawing/2016/5/12/chartex" xmlns:cx7="http://schemas.microsoft.com/office/drawing/2016/5/13/chartex" xmlns:cx8="http://schemas.microsoft.com/office/drawing/2016/5/14/chartex" xmlns:mc="http://schemas.openxmlformats.org/markup-compatibility/2006" xmlns:aink="http://schemas.microsoft.com/office/drawing/2016/ink" xmlns:am3d="http://schemas.microsoft.com/office/drawing/2017/model3d" xmlns:o="urn:schemas-microsoft-com:office:office" xmlns:oel="http://schemas.microsoft.com/office/2019/extlst" xmlns:r="http://schemas.openxmlformats.org/officeDocument/2006/relationships" xmlns:m="http://schemas.openxmlformats.org/officeDocument/2006/math" xmlns:v="urn:schemas-microsoft-com:vml" xmlns:wp14="http://schemas.microsoft.com/office/word/2010/wordprocessingDrawing" xmlns:wp="http://schemas.openxmlformats.org/drawingml/2006/wordprocessingDrawing" xmlns:w10="urn:schemas-microsoft-com:office:word" xmlns:w="http://schemas.openxmlformats.org/wordprocessingml/2006/main" xmlns:w14="http://schemas.microsoft.com/office/word/2010/wordml" xmlns:w15="http://schemas.microsoft.com/office/word/2012/wordml" xmlns:w16cex="http://schemas.microsoft.com/office/word/2018/wordml/cex" xmlns:w16cid="http://schemas.microsoft.com/office/word/2016/wordml/cid" xmlns:w16="http://schemas.microsoft.com/office/word/2018/wordml" xmlns:w16du="http://schemas.microsoft.com/office/word/2023/wordml/word16du" xmlns:w16sdtdh="http://schemas.microsoft.com/office/word/2020/wordml/sdtdatahash" xmlns:w16se="http://schemas.microsoft.com/office/word/2015/wordml/symex" xmlns:wpg="http://schemas.microsoft.com/office/word/2010/wordprocessingGroup" xmlns:wpi="http://schemas.microsoft.com/office/word/2010/wordprocessingInk" xmlns:wne="http://schemas.microsoft.com/office/word/2006/wordml" xmlns:wps="http://schemas.microsoft.com/office/word/2010/wordprocessingShape" mc:Ignorable="w14 w15 w16se w16cid w16 w16cex w16sdtdh w16du wp14">
   <w:body>
     <w:p>
-      <w:pPr>
-        <w:rPr/>
-      </w:pPr>
-      <w:r>
-        <w:rPr>
-          <w:rtl w:val="0"/>
-        </w:rPr>
-        <w:t xml:space="preserve">Transformer-based models using Electronic Health Records (EHRs) are able to predict clinical disease. Thus far, these models have focused on using ICD (International Classification of Disease) codes along with natural language (EHRs), such as medical notes, for pre-training. We are aware of the relationship between clinical disease and environmental covariates, namely the effects of pollution on clinical disease and patient outcomes. In this investigation, we present TransformxClimate, a generative encoder model built to predict clinical disease of a patient during a future time point using EHRs and environmental covariate data from previous time points. Compared to other transformer-based models TransformxClimate improves the area under the precision-recall curve by __% for pulmonary disease. The high performance of TransformxClimate in predicting pulmonary disease shows the potential of TransformxClimate in assessing Environmental policy recommendations.</w:t>
+      <w:r>
+        <w:t xml:space="preserve">Electronic Health Records (EHRs) represent an encompassing look at a patient’s clinical disease trajectory. </w:t>
+      </w:r>
+      <w:r>
+        <w:t>Transformer-based models using EHRs</w:t>
+      </w:r>
+      <w:r>
+        <w:t xml:space="preserve"> have become a powerful tool to leverage in the prediction of disease</w:t>
+      </w:r>
+      <w:r>
+        <w:t xml:space="preserve">. Thus far, these models have focused on using ICD (International Classification of Disease) codes along with natural language EHRs, such as medical notes, for pre-training. </w:t>
+      </w:r>
+      <w:r>
+        <w:t xml:space="preserve">A key limitation in existing models is </w:t>
+      </w:r>
+      <w:r>
+        <w:t>their inability to include external covariate data in the existing model structure. We</w:t>
+      </w:r>
+      <w:r>
+        <w:t xml:space="preserve"> are aware of the relationship between clinical disease and environmental covariates, namely the effects of pollution on clinical disease and patient outcomes</w:t>
+      </w:r>
+      <w:r>
+        <w:t xml:space="preserve"> making it imperative to include when predicting patient outcomes</w:t>
+      </w:r>
+      <w:r>
+        <w:t xml:space="preserve">. </w:t>
+      </w:r>
+      <w:r>
+        <w:t>To address this gap in the literature</w:t>
+      </w:r>
+      <w:r>
+        <w:t xml:space="preserve">, we present </w:t>
+      </w:r>
+      <w:proofErr w:type="spellStart"/>
+      <w:r>
+        <w:t>TransformxClimate</w:t>
+      </w:r>
+      <w:proofErr w:type="spellEnd"/>
+      <w:r>
+        <w:t xml:space="preserve">, a generative encoder model built to predict clinical disease of a patient during a future time point using EHRs and environmental covariate data from previous time points. Compared to other transformer-based models </w:t>
+      </w:r>
+      <w:proofErr w:type="spellStart"/>
+      <w:r>
+        <w:t>TransformxClimate</w:t>
+      </w:r>
+      <w:proofErr w:type="spellEnd"/>
+      <w:r>
+        <w:t xml:space="preserve"> improves the area under the precision-recall curve by __% for pulmonary disease. The high performance of </w:t>
+      </w:r>
+      <w:proofErr w:type="spellStart"/>
+      <w:r>
+        <w:t>TransformxClimate</w:t>
+      </w:r>
+      <w:proofErr w:type="spellEnd"/>
+      <w:r>
+        <w:t xml:space="preserve"> in predicting pulmonary disease shows the potential of </w:t>
+      </w:r>
+      <w:proofErr w:type="spellStart"/>
+      <w:r>
+        <w:t>TransformxClimate</w:t>
+      </w:r>
+      <w:proofErr w:type="spellEnd"/>
+      <w:r>
+        <w:t xml:space="preserve"> in assessing Environmental policy recommendations.</w:t>
       </w:r>
     </w:p>
-    <w:p>
-      <w:pPr>
-        <w:rPr/>
-      </w:pPr>
-      <w:r>
-        <w:rPr>
-          <w:rtl w:val="0"/>
-        </w:rPr>
-      </w:r>
-    </w:p>
+    <w:p/>
     <w:sectPr>
-      <w:pgSz w:h="15840" w:w="12240" w:orient="portrait"/>
-      <w:pgMar w:bottom="1440" w:top="1440" w:left="1440" w:right="1440" w:header="720" w:footer="720"/>
+      <w:pgSz w:w="12240" w:h="15840"/>
+      <w:pgMar w:top="1440" w:right="1440" w:bottom="1440" w:left="1440" w:header="720" w:footer="720" w:gutter="0"/>
       <w:pgNumType w:start="1"/>
+      <w:cols w:space="720"/>
     </w:sectPr>
   </w:body>
 </w:document>
 </file>
 
-<file path=word/numbering.xml><?xml version="1.0" encoding="utf-8"?>
-<w:numbering xmlns:mc="http://schemas.openxmlformats.org/markup-compatibility/2006" xmlns:o="urn:schemas-microsoft-com:office:office" xmlns:r="http://schemas.openxmlformats.org/officeDocument/2006/relationships" xmlns:m="http://schemas.openxmlformats.org/officeDocument/2006/math" xmlns:v="urn:schemas-microsoft-com:vml" xmlns:wp="http://schemas.openxmlformats.org/drawingml/2006/wordprocessingDrawing" xmlns:w10="urn:schemas-microsoft-com:office:word" xmlns:w="http://schemas.openxmlformats.org/wordprocessingml/2006/main" xmlns:wne="http://schemas.microsoft.com/office/word/2006/wordml" xmlns:sl="http://schemas.openxmlformats.org/schemaLibrary/2006/main" xmlns:a="http://schemas.openxmlformats.org/drawingml/2006/main" xmlns:pic="http://schemas.openxmlformats.org/drawingml/2006/picture" xmlns:c="http://schemas.openxmlformats.org/drawingml/2006/chart" xmlns:lc="http://schemas.openxmlformats.org/drawingml/2006/lockedCanvas" xmlns:dgm="http://schemas.openxmlformats.org/drawingml/2006/diagram" xmlns:wps="http://schemas.microsoft.com/office/word/2010/wordprocessingShape" xmlns:wpg="http://schemas.microsoft.com/office/word/2010/wordprocessingGroup" xmlns:w14="http://schemas.microsoft.com/office/word/2010/wordml" xmlns:w15="http://schemas.microsoft.com/office/word/2012/wordml" xmlns:w16="http://schemas.microsoft.com/office/word/2018/wordml" xmlns:w16cex="http://schemas.microsoft.com/office/word/2018/wordml/cex" xmlns:w16cid="http://schemas.microsoft.com/office/word/2016/wordml/cid" xmlns="http://schemas.microsoft.com/office/tasks/2019/documenttasks" xmlns:cr="http://schemas.microsoft.com/office/comments/2020/reactions"/>
-</file>
-
 <file path=word/styles.xml><?xml version="1.0" encoding="utf-8"?>
-<w:styles xmlns:mc="http://schemas.openxmlformats.org/markup-compatibility/2006" xmlns:o="urn:schemas-microsoft-com:office:office" xmlns:r="http://schemas.openxmlformats.org/officeDocument/2006/relationships" xmlns:m="http://schemas.openxmlformats.org/officeDocument/2006/math" xmlns:v="urn:schemas-microsoft-com:vml" xmlns:wp="http://schemas.openxmlformats.org/drawingml/2006/wordprocessingDrawing" xmlns:w10="urn:schemas-microsoft-com:office:word" xmlns:w="http://schemas.openxmlformats.org/wordprocessingml/2006/main" xmlns:wne="http://schemas.microsoft.com/office/word/2006/wordml" xmlns:sl="http://schemas.openxmlformats.org/schemaLibrary/2006/main" xmlns:a="http://schemas.openxmlformats.org/drawingml/2006/main" xmlns:pic="http://schemas.openxmlformats.org/drawingml/2006/picture" xmlns:c="http://schemas.openxmlformats.org/drawingml/2006/chart" xmlns:lc="http://schemas.openxmlformats.org/drawingml/2006/lockedCanvas" xmlns:dgm="http://schemas.openxmlformats.org/drawingml/2006/diagram" xmlns:wps="http://schemas.microsoft.com/office/word/2010/wordprocessingShape" xmlns:wpg="http://schemas.microsoft.com/office/word/2010/wordprocessingGroup" xmlns:w14="http://schemas.microsoft.com/office/word/2010/wordml" xmlns:w15="http://schemas.microsoft.com/office/word/2012/wordml" xmlns:w16="http://schemas.microsoft.com/office/word/2018/wordml" xmlns:w16cex="http://schemas.microsoft.com/office/word/2018/wordml/cex" xmlns:w16cid="http://schemas.microsoft.com/office/word/2016/wordml/cid" xmlns="http://schemas.microsoft.com/office/tasks/2019/documenttasks" xmlns:cr="http://schemas.microsoft.com/office/comments/2020/reactions">
+<w:styles xmlns:mc="http://schemas.openxmlformats.org/markup-compatibility/2006" xmlns:r="http://schemas.openxmlformats.org/officeDocument/2006/relationships" xmlns:w="http://schemas.openxmlformats.org/wordprocessingml/2006/main" xmlns:w14="http://schemas.microsoft.com/office/word/2010/wordml" xmlns:w15="http://schemas.microsoft.com/office/word/2012/wordml" xmlns:w16cex="http://schemas.microsoft.com/office/word/2018/wordml/cex" xmlns:w16cid="http://schemas.microsoft.com/office/word/2016/wordml/cid" xmlns:w16="http://schemas.microsoft.com/office/word/2018/wordml" xmlns:w16du="http://schemas.microsoft.com/office/word/2023/wordml/word16du" xmlns:w16sdtdh="http://schemas.microsoft.com/office/word/2020/wordml/sdtdatahash" xmlns:w16se="http://schemas.microsoft.com/office/word/2015/wordml/symex" mc:Ignorable="w14 w15 w16se w16cid w16 w16cex w16sdtdh w16du">
   <w:docDefaults>
     <w:rPrDefault>
       <w:rPr>
-        <w:rFonts w:ascii="Arial" w:cs="Arial" w:eastAsia="Arial" w:hAnsi="Arial"/>
+        <w:rFonts w:ascii="Arial" w:eastAsia="Arial" w:hAnsi="Arial" w:cs="Arial"/>
         <w:sz w:val="22"/>
         <w:szCs w:val="22"/>
-        <w:lang w:val="en"/>
+        <w:lang w:val="en" w:eastAsia="en-US" w:bidi="ar-SA"/>
       </w:rPr>
     </w:rPrDefault>
     <w:pPrDefault>
@@ -53,21 +97,399 @@
       </w:pPr>
     </w:pPrDefault>
   </w:docDefaults>
-  <w:style w:type="paragraph" w:styleId="Normal" w:default="1">
-    <w:name w:val="normal"/>
-  </w:style>
-  <w:style w:type="table" w:styleId="TableNormal" w:default="1">
-    <w:name w:val="Table Normal"/>
+  <w:latentStyles w:defLockedState="0" w:defUIPriority="99" w:defSemiHidden="0" w:defUnhideWhenUsed="0" w:defQFormat="0" w:count="376">
+    <w:lsdException w:name="Normal" w:uiPriority="0" w:qFormat="1"/>
+    <w:lsdException w:name="heading 1" w:uiPriority="9" w:qFormat="1"/>
+    <w:lsdException w:name="heading 2" w:semiHidden="1" w:uiPriority="9" w:unhideWhenUsed="1" w:qFormat="1"/>
+    <w:lsdException w:name="heading 3" w:semiHidden="1" w:uiPriority="9" w:unhideWhenUsed="1" w:qFormat="1"/>
+    <w:lsdException w:name="heading 4" w:semiHidden="1" w:uiPriority="9" w:unhideWhenUsed="1" w:qFormat="1"/>
+    <w:lsdException w:name="heading 5" w:semiHidden="1" w:uiPriority="9" w:unhideWhenUsed="1" w:qFormat="1"/>
+    <w:lsdException w:name="heading 6" w:semiHidden="1" w:uiPriority="9" w:unhideWhenUsed="1" w:qFormat="1"/>
+    <w:lsdException w:name="heading 7" w:semiHidden="1" w:uiPriority="9" w:unhideWhenUsed="1" w:qFormat="1"/>
+    <w:lsdException w:name="heading 8" w:semiHidden="1" w:uiPriority="9" w:unhideWhenUsed="1" w:qFormat="1"/>
+    <w:lsdException w:name="heading 9" w:semiHidden="1" w:uiPriority="9" w:unhideWhenUsed="1" w:qFormat="1"/>
+    <w:lsdException w:name="index 1" w:semiHidden="1" w:unhideWhenUsed="1"/>
+    <w:lsdException w:name="index 2" w:semiHidden="1" w:unhideWhenUsed="1"/>
+    <w:lsdException w:name="index 3" w:semiHidden="1" w:unhideWhenUsed="1"/>
+    <w:lsdException w:name="index 4" w:semiHidden="1" w:unhideWhenUsed="1"/>
+    <w:lsdException w:name="index 5" w:semiHidden="1" w:unhideWhenUsed="1"/>
+    <w:lsdException w:name="index 6" w:semiHidden="1" w:unhideWhenUsed="1"/>
+    <w:lsdException w:name="index 7" w:semiHidden="1" w:unhideWhenUsed="1"/>
+    <w:lsdException w:name="index 8" w:semiHidden="1" w:unhideWhenUsed="1"/>
+    <w:lsdException w:name="index 9" w:semiHidden="1" w:unhideWhenUsed="1"/>
+    <w:lsdException w:name="toc 1" w:semiHidden="1" w:uiPriority="39" w:unhideWhenUsed="1"/>
+    <w:lsdException w:name="toc 2" w:semiHidden="1" w:uiPriority="39" w:unhideWhenUsed="1"/>
+    <w:lsdException w:name="toc 3" w:semiHidden="1" w:uiPriority="39" w:unhideWhenUsed="1"/>
+    <w:lsdException w:name="toc 4" w:semiHidden="1" w:uiPriority="39" w:unhideWhenUsed="1"/>
+    <w:lsdException w:name="toc 5" w:semiHidden="1" w:uiPriority="39" w:unhideWhenUsed="1"/>
+    <w:lsdException w:name="toc 6" w:semiHidden="1" w:uiPriority="39" w:unhideWhenUsed="1"/>
+    <w:lsdException w:name="toc 7" w:semiHidden="1" w:uiPriority="39" w:unhideWhenUsed="1"/>
+    <w:lsdException w:name="toc 8" w:semiHidden="1" w:uiPriority="39" w:unhideWhenUsed="1"/>
+    <w:lsdException w:name="toc 9" w:semiHidden="1" w:uiPriority="39" w:unhideWhenUsed="1"/>
+    <w:lsdException w:name="Normal Indent" w:semiHidden="1" w:unhideWhenUsed="1"/>
+    <w:lsdException w:name="footnote text" w:semiHidden="1" w:unhideWhenUsed="1"/>
+    <w:lsdException w:name="annotation text" w:semiHidden="1" w:unhideWhenUsed="1"/>
+    <w:lsdException w:name="header" w:semiHidden="1" w:unhideWhenUsed="1"/>
+    <w:lsdException w:name="footer" w:semiHidden="1" w:unhideWhenUsed="1"/>
+    <w:lsdException w:name="index heading" w:semiHidden="1" w:unhideWhenUsed="1"/>
+    <w:lsdException w:name="caption" w:semiHidden="1" w:uiPriority="35" w:unhideWhenUsed="1" w:qFormat="1"/>
+    <w:lsdException w:name="table of figures" w:semiHidden="1" w:unhideWhenUsed="1"/>
+    <w:lsdException w:name="envelope address" w:semiHidden="1" w:unhideWhenUsed="1"/>
+    <w:lsdException w:name="envelope return" w:semiHidden="1" w:unhideWhenUsed="1"/>
+    <w:lsdException w:name="footnote reference" w:semiHidden="1" w:unhideWhenUsed="1"/>
+    <w:lsdException w:name="annotation reference" w:semiHidden="1" w:unhideWhenUsed="1"/>
+    <w:lsdException w:name="line number" w:semiHidden="1" w:unhideWhenUsed="1"/>
+    <w:lsdException w:name="page number" w:semiHidden="1" w:unhideWhenUsed="1"/>
+    <w:lsdException w:name="endnote reference" w:semiHidden="1" w:unhideWhenUsed="1"/>
+    <w:lsdException w:name="endnote text" w:semiHidden="1" w:unhideWhenUsed="1"/>
+    <w:lsdException w:name="table of authorities" w:semiHidden="1" w:unhideWhenUsed="1"/>
+    <w:lsdException w:name="macro" w:semiHidden="1" w:unhideWhenUsed="1"/>
+    <w:lsdException w:name="toa heading" w:semiHidden="1" w:unhideWhenUsed="1"/>
+    <w:lsdException w:name="List" w:semiHidden="1" w:unhideWhenUsed="1"/>
+    <w:lsdException w:name="List Bullet" w:semiHidden="1" w:unhideWhenUsed="1"/>
+    <w:lsdException w:name="List Number" w:semiHidden="1" w:unhideWhenUsed="1"/>
+    <w:lsdException w:name="List 2" w:semiHidden="1" w:unhideWhenUsed="1"/>
+    <w:lsdException w:name="List 3" w:semiHidden="1" w:unhideWhenUsed="1"/>
+    <w:lsdException w:name="List 4" w:semiHidden="1" w:unhideWhenUsed="1"/>
+    <w:lsdException w:name="List 5" w:semiHidden="1" w:unhideWhenUsed="1"/>
+    <w:lsdException w:name="List Bullet 2" w:semiHidden="1" w:unhideWhenUsed="1"/>
+    <w:lsdException w:name="List Bullet 3" w:semiHidden="1" w:unhideWhenUsed="1"/>
+    <w:lsdException w:name="List Bullet 4" w:semiHidden="1" w:unhideWhenUsed="1"/>
+    <w:lsdException w:name="List Bullet 5" w:semiHidden="1" w:unhideWhenUsed="1"/>
+    <w:lsdException w:name="List Number 2" w:semiHidden="1" w:unhideWhenUsed="1"/>
+    <w:lsdException w:name="List Number 3" w:semiHidden="1" w:unhideWhenUsed="1"/>
+    <w:lsdException w:name="List Number 4" w:semiHidden="1" w:unhideWhenUsed="1"/>
+    <w:lsdException w:name="List Number 5" w:semiHidden="1" w:unhideWhenUsed="1"/>
+    <w:lsdException w:name="Title" w:uiPriority="10" w:qFormat="1"/>
+    <w:lsdException w:name="Closing" w:semiHidden="1" w:unhideWhenUsed="1"/>
+    <w:lsdException w:name="Signature" w:semiHidden="1" w:unhideWhenUsed="1"/>
+    <w:lsdException w:name="Default Paragraph Font" w:semiHidden="1" w:uiPriority="1" w:unhideWhenUsed="1"/>
+    <w:lsdException w:name="Body Text" w:semiHidden="1" w:unhideWhenUsed="1"/>
+    <w:lsdException w:name="Body Text Indent" w:semiHidden="1" w:unhideWhenUsed="1"/>
+    <w:lsdException w:name="List Continue" w:semiHidden="1" w:unhideWhenUsed="1"/>
+    <w:lsdException w:name="List Continue 2" w:semiHidden="1" w:unhideWhenUsed="1"/>
+    <w:lsdException w:name="List Continue 3" w:semiHidden="1" w:unhideWhenUsed="1"/>
+    <w:lsdException w:name="List Continue 4" w:semiHidden="1" w:unhideWhenUsed="1"/>
+    <w:lsdException w:name="List Continue 5" w:semiHidden="1" w:unhideWhenUsed="1"/>
+    <w:lsdException w:name="Message Header" w:semiHidden="1" w:unhideWhenUsed="1"/>
+    <w:lsdException w:name="Subtitle" w:uiPriority="11" w:qFormat="1"/>
+    <w:lsdException w:name="Salutation" w:semiHidden="1" w:unhideWhenUsed="1"/>
+    <w:lsdException w:name="Date" w:semiHidden="1" w:unhideWhenUsed="1"/>
+    <w:lsdException w:name="Body Text First Indent" w:semiHidden="1" w:unhideWhenUsed="1"/>
+    <w:lsdException w:name="Body Text First Indent 2" w:semiHidden="1" w:unhideWhenUsed="1"/>
+    <w:lsdException w:name="Note Heading" w:semiHidden="1" w:unhideWhenUsed="1"/>
+    <w:lsdException w:name="Body Text 2" w:semiHidden="1" w:unhideWhenUsed="1"/>
+    <w:lsdException w:name="Body Text 3" w:semiHidden="1" w:unhideWhenUsed="1"/>
+    <w:lsdException w:name="Body Text Indent 2" w:semiHidden="1" w:unhideWhenUsed="1"/>
+    <w:lsdException w:name="Body Text Indent 3" w:semiHidden="1" w:unhideWhenUsed="1"/>
+    <w:lsdException w:name="Block Text" w:semiHidden="1" w:unhideWhenUsed="1"/>
+    <w:lsdException w:name="Hyperlink" w:semiHidden="1" w:unhideWhenUsed="1"/>
+    <w:lsdException w:name="FollowedHyperlink" w:semiHidden="1" w:unhideWhenUsed="1"/>
+    <w:lsdException w:name="Strong" w:uiPriority="22" w:qFormat="1"/>
+    <w:lsdException w:name="Emphasis" w:uiPriority="20" w:qFormat="1"/>
+    <w:lsdException w:name="Document Map" w:semiHidden="1" w:unhideWhenUsed="1"/>
+    <w:lsdException w:name="Plain Text" w:semiHidden="1" w:unhideWhenUsed="1"/>
+    <w:lsdException w:name="E-mail Signature" w:semiHidden="1" w:unhideWhenUsed="1"/>
+    <w:lsdException w:name="HTML Top of Form" w:semiHidden="1" w:unhideWhenUsed="1"/>
+    <w:lsdException w:name="HTML Bottom of Form" w:semiHidden="1" w:unhideWhenUsed="1"/>
+    <w:lsdException w:name="Normal (Web)" w:semiHidden="1" w:unhideWhenUsed="1"/>
+    <w:lsdException w:name="HTML Acronym" w:semiHidden="1" w:unhideWhenUsed="1"/>
+    <w:lsdException w:name="HTML Address" w:semiHidden="1" w:unhideWhenUsed="1"/>
+    <w:lsdException w:name="HTML Cite" w:semiHidden="1" w:unhideWhenUsed="1"/>
+    <w:lsdException w:name="HTML Code" w:semiHidden="1" w:unhideWhenUsed="1"/>
+    <w:lsdException w:name="HTML Definition" w:semiHidden="1" w:unhideWhenUsed="1"/>
+    <w:lsdException w:name="HTML Keyboard" w:semiHidden="1" w:unhideWhenUsed="1"/>
+    <w:lsdException w:name="HTML Preformatted" w:semiHidden="1" w:unhideWhenUsed="1"/>
+    <w:lsdException w:name="HTML Sample" w:semiHidden="1" w:unhideWhenUsed="1"/>
+    <w:lsdException w:name="HTML Typewriter" w:semiHidden="1" w:unhideWhenUsed="1"/>
+    <w:lsdException w:name="HTML Variable" w:semiHidden="1" w:unhideWhenUsed="1"/>
+    <w:lsdException w:name="Normal Table" w:semiHidden="1" w:unhideWhenUsed="1"/>
+    <w:lsdException w:name="annotation subject" w:semiHidden="1" w:unhideWhenUsed="1"/>
+    <w:lsdException w:name="No List" w:semiHidden="1" w:unhideWhenUsed="1"/>
+    <w:lsdException w:name="Outline List 1" w:semiHidden="1" w:unhideWhenUsed="1"/>
+    <w:lsdException w:name="Outline List 2" w:semiHidden="1" w:unhideWhenUsed="1"/>
+    <w:lsdException w:name="Outline List 3" w:semiHidden="1" w:unhideWhenUsed="1"/>
+    <w:lsdException w:name="Table Simple 1" w:semiHidden="1" w:unhideWhenUsed="1"/>
+    <w:lsdException w:name="Table Simple 2" w:semiHidden="1" w:unhideWhenUsed="1"/>
+    <w:lsdException w:name="Table Simple 3" w:semiHidden="1" w:unhideWhenUsed="1"/>
+    <w:lsdException w:name="Table Classic 1" w:semiHidden="1" w:unhideWhenUsed="1"/>
+    <w:lsdException w:name="Table Classic 2" w:semiHidden="1" w:unhideWhenUsed="1"/>
+    <w:lsdException w:name="Table Classic 3" w:semiHidden="1" w:unhideWhenUsed="1"/>
+    <w:lsdException w:name="Table Classic 4" w:semiHidden="1" w:unhideWhenUsed="1"/>
+    <w:lsdException w:name="Table Colorful 1" w:semiHidden="1" w:unhideWhenUsed="1"/>
+    <w:lsdException w:name="Table Colorful 2" w:semiHidden="1" w:unhideWhenUsed="1"/>
+    <w:lsdException w:name="Table Colorful 3" w:semiHidden="1" w:unhideWhenUsed="1"/>
+    <w:lsdException w:name="Table Columns 1" w:semiHidden="1" w:unhideWhenUsed="1"/>
+    <w:lsdException w:name="Table Columns 2" w:semiHidden="1" w:unhideWhenUsed="1"/>
+    <w:lsdException w:name="Table Columns 3" w:semiHidden="1" w:unhideWhenUsed="1"/>
+    <w:lsdException w:name="Table Columns 4" w:semiHidden="1" w:unhideWhenUsed="1"/>
+    <w:lsdException w:name="Table Columns 5" w:semiHidden="1" w:unhideWhenUsed="1"/>
+    <w:lsdException w:name="Table Grid 1" w:semiHidden="1" w:unhideWhenUsed="1"/>
+    <w:lsdException w:name="Table Grid 2" w:semiHidden="1" w:unhideWhenUsed="1"/>
+    <w:lsdException w:name="Table Grid 3" w:semiHidden="1" w:unhideWhenUsed="1"/>
+    <w:lsdException w:name="Table Grid 4" w:semiHidden="1" w:unhideWhenUsed="1"/>
+    <w:lsdException w:name="Table Grid 5" w:semiHidden="1" w:unhideWhenUsed="1"/>
+    <w:lsdException w:name="Table Grid 6" w:semiHidden="1" w:unhideWhenUsed="1"/>
+    <w:lsdException w:name="Table Grid 7" w:semiHidden="1" w:unhideWhenUsed="1"/>
+    <w:lsdException w:name="Table Grid 8" w:semiHidden="1" w:unhideWhenUsed="1"/>
+    <w:lsdException w:name="Table List 1" w:semiHidden="1" w:unhideWhenUsed="1"/>
+    <w:lsdException w:name="Table List 2" w:semiHidden="1" w:unhideWhenUsed="1"/>
+    <w:lsdException w:name="Table List 3" w:semiHidden="1" w:unhideWhenUsed="1"/>
+    <w:lsdException w:name="Table List 4" w:semiHidden="1" w:unhideWhenUsed="1"/>
+    <w:lsdException w:name="Table List 5" w:semiHidden="1" w:unhideWhenUsed="1"/>
+    <w:lsdException w:name="Table List 6" w:semiHidden="1" w:unhideWhenUsed="1"/>
+    <w:lsdException w:name="Table List 7" w:semiHidden="1" w:unhideWhenUsed="1"/>
+    <w:lsdException w:name="Table List 8" w:semiHidden="1" w:unhideWhenUsed="1"/>
+    <w:lsdException w:name="Table 3D effects 1" w:semiHidden="1" w:unhideWhenUsed="1"/>
+    <w:lsdException w:name="Table 3D effects 2" w:semiHidden="1" w:unhideWhenUsed="1"/>
+    <w:lsdException w:name="Table 3D effects 3" w:semiHidden="1" w:unhideWhenUsed="1"/>
+    <w:lsdException w:name="Table Contemporary" w:semiHidden="1" w:unhideWhenUsed="1"/>
+    <w:lsdException w:name="Table Elegant" w:semiHidden="1" w:unhideWhenUsed="1"/>
+    <w:lsdException w:name="Table Professional" w:semiHidden="1" w:unhideWhenUsed="1"/>
+    <w:lsdException w:name="Table Subtle 1" w:semiHidden="1" w:unhideWhenUsed="1"/>
+    <w:lsdException w:name="Table Subtle 2" w:semiHidden="1" w:unhideWhenUsed="1"/>
+    <w:lsdException w:name="Table Web 1" w:semiHidden="1" w:unhideWhenUsed="1"/>
+    <w:lsdException w:name="Table Web 2" w:semiHidden="1" w:unhideWhenUsed="1"/>
+    <w:lsdException w:name="Table Web 3" w:semiHidden="1" w:unhideWhenUsed="1"/>
+    <w:lsdException w:name="Balloon Text" w:semiHidden="1" w:unhideWhenUsed="1"/>
+    <w:lsdException w:name="Table Grid" w:uiPriority="39"/>
+    <w:lsdException w:name="Table Theme" w:semiHidden="1" w:unhideWhenUsed="1"/>
+    <w:lsdException w:name="Placeholder Text" w:semiHidden="1"/>
+    <w:lsdException w:name="No Spacing" w:uiPriority="1" w:qFormat="1"/>
+    <w:lsdException w:name="Light Shading" w:uiPriority="60"/>
+    <w:lsdException w:name="Light List" w:uiPriority="61"/>
+    <w:lsdException w:name="Light Grid" w:uiPriority="62"/>
+    <w:lsdException w:name="Medium Shading 1" w:uiPriority="63"/>
+    <w:lsdException w:name="Medium Shading 2" w:uiPriority="64"/>
+    <w:lsdException w:name="Medium List 1" w:uiPriority="65"/>
+    <w:lsdException w:name="Medium List 2" w:uiPriority="66"/>
+    <w:lsdException w:name="Medium Grid 1" w:uiPriority="67"/>
+    <w:lsdException w:name="Medium Grid 2" w:uiPriority="68"/>
+    <w:lsdException w:name="Medium Grid 3" w:uiPriority="69"/>
+    <w:lsdException w:name="Dark List" w:uiPriority="70"/>
+    <w:lsdException w:name="Colorful Shading" w:uiPriority="71"/>
+    <w:lsdException w:name="Colorful List" w:uiPriority="72"/>
+    <w:lsdException w:name="Colorful Grid" w:uiPriority="73"/>
+    <w:lsdException w:name="Light Shading Accent 1" w:uiPriority="60"/>
+    <w:lsdException w:name="Light List Accent 1" w:uiPriority="61"/>
+    <w:lsdException w:name="Light Grid Accent 1" w:uiPriority="62"/>
+    <w:lsdException w:name="Medium Shading 1 Accent 1" w:uiPriority="63"/>
+    <w:lsdException w:name="Medium Shading 2 Accent 1" w:uiPriority="64"/>
+    <w:lsdException w:name="Medium List 1 Accent 1" w:uiPriority="65"/>
+    <w:lsdException w:name="Revision" w:semiHidden="1"/>
+    <w:lsdException w:name="List Paragraph" w:uiPriority="34" w:qFormat="1"/>
+    <w:lsdException w:name="Quote" w:uiPriority="29" w:qFormat="1"/>
+    <w:lsdException w:name="Intense Quote" w:uiPriority="30" w:qFormat="1"/>
+    <w:lsdException w:name="Medium List 2 Accent 1" w:uiPriority="66"/>
+    <w:lsdException w:name="Medium Grid 1 Accent 1" w:uiPriority="67"/>
+    <w:lsdException w:name="Medium Grid 2 Accent 1" w:uiPriority="68"/>
+    <w:lsdException w:name="Medium Grid 3 Accent 1" w:uiPriority="69"/>
+    <w:lsdException w:name="Dark List Accent 1" w:uiPriority="70"/>
+    <w:lsdException w:name="Colorful Shading Accent 1" w:uiPriority="71"/>
+    <w:lsdException w:name="Colorful List Accent 1" w:uiPriority="72"/>
+    <w:lsdException w:name="Colorful Grid Accent 1" w:uiPriority="73"/>
+    <w:lsdException w:name="Light Shading Accent 2" w:uiPriority="60"/>
+    <w:lsdException w:name="Light List Accent 2" w:uiPriority="61"/>
+    <w:lsdException w:name="Light Grid Accent 2" w:uiPriority="62"/>
+    <w:lsdException w:name="Medium Shading 1 Accent 2" w:uiPriority="63"/>
+    <w:lsdException w:name="Medium Shading 2 Accent 2" w:uiPriority="64"/>
+    <w:lsdException w:name="Medium List 1 Accent 2" w:uiPriority="65"/>
+    <w:lsdException w:name="Medium List 2 Accent 2" w:uiPriority="66"/>
+    <w:lsdException w:name="Medium Grid 1 Accent 2" w:uiPriority="67"/>
+    <w:lsdException w:name="Medium Grid 2 Accent 2" w:uiPriority="68"/>
+    <w:lsdException w:name="Medium Grid 3 Accent 2" w:uiPriority="69"/>
+    <w:lsdException w:name="Dark List Accent 2" w:uiPriority="70"/>
+    <w:lsdException w:name="Colorful Shading Accent 2" w:uiPriority="71"/>
+    <w:lsdException w:name="Colorful List Accent 2" w:uiPriority="72"/>
+    <w:lsdException w:name="Colorful Grid Accent 2" w:uiPriority="73"/>
+    <w:lsdException w:name="Light Shading Accent 3" w:uiPriority="60"/>
+    <w:lsdException w:name="Light List Accent 3" w:uiPriority="61"/>
+    <w:lsdException w:name="Light Grid Accent 3" w:uiPriority="62"/>
+    <w:lsdException w:name="Medium Shading 1 Accent 3" w:uiPriority="63"/>
+    <w:lsdException w:name="Medium Shading 2 Accent 3" w:uiPriority="64"/>
+    <w:lsdException w:name="Medium List 1 Accent 3" w:uiPriority="65"/>
+    <w:lsdException w:name="Medium List 2 Accent 3" w:uiPriority="66"/>
+    <w:lsdException w:name="Medium Grid 1 Accent 3" w:uiPriority="67"/>
+    <w:lsdException w:name="Medium Grid 2 Accent 3" w:uiPriority="68"/>
+    <w:lsdException w:name="Medium Grid 3 Accent 3" w:uiPriority="69"/>
+    <w:lsdException w:name="Dark List Accent 3" w:uiPriority="70"/>
+    <w:lsdException w:name="Colorful Shading Accent 3" w:uiPriority="71"/>
+    <w:lsdException w:name="Colorful List Accent 3" w:uiPriority="72"/>
+    <w:lsdException w:name="Colorful Grid Accent 3" w:uiPriority="73"/>
+    <w:lsdException w:name="Light Shading Accent 4" w:uiPriority="60"/>
+    <w:lsdException w:name="Light List Accent 4" w:uiPriority="61"/>
+    <w:lsdException w:name="Light Grid Accent 4" w:uiPriority="62"/>
+    <w:lsdException w:name="Medium Shading 1 Accent 4" w:uiPriority="63"/>
+    <w:lsdException w:name="Medium Shading 2 Accent 4" w:uiPriority="64"/>
+    <w:lsdException w:name="Medium List 1 Accent 4" w:uiPriority="65"/>
+    <w:lsdException w:name="Medium List 2 Accent 4" w:uiPriority="66"/>
+    <w:lsdException w:name="Medium Grid 1 Accent 4" w:uiPriority="67"/>
+    <w:lsdException w:name="Medium Grid 2 Accent 4" w:uiPriority="68"/>
+    <w:lsdException w:name="Medium Grid 3 Accent 4" w:uiPriority="69"/>
+    <w:lsdException w:name="Dark List Accent 4" w:uiPriority="70"/>
+    <w:lsdException w:name="Colorful Shading Accent 4" w:uiPriority="71"/>
+    <w:lsdException w:name="Colorful List Accent 4" w:uiPriority="72"/>
+    <w:lsdException w:name="Colorful Grid Accent 4" w:uiPriority="73"/>
+    <w:lsdException w:name="Light Shading Accent 5" w:uiPriority="60"/>
+    <w:lsdException w:name="Light List Accent 5" w:uiPriority="61"/>
+    <w:lsdException w:name="Light Grid Accent 5" w:uiPriority="62"/>
+    <w:lsdException w:name="Medium Shading 1 Accent 5" w:uiPriority="63"/>
+    <w:lsdException w:name="Medium Shading 2 Accent 5" w:uiPriority="64"/>
+    <w:lsdException w:name="Medium List 1 Accent 5" w:uiPriority="65"/>
+    <w:lsdException w:name="Medium List 2 Accent 5" w:uiPriority="66"/>
+    <w:lsdException w:name="Medium Grid 1 Accent 5" w:uiPriority="67"/>
+    <w:lsdException w:name="Medium Grid 2 Accent 5" w:uiPriority="68"/>
+    <w:lsdException w:name="Medium Grid 3 Accent 5" w:uiPriority="69"/>
+    <w:lsdException w:name="Dark List Accent 5" w:uiPriority="70"/>
+    <w:lsdException w:name="Colorful Shading Accent 5" w:uiPriority="71"/>
+    <w:lsdException w:name="Colorful List Accent 5" w:uiPriority="72"/>
+    <w:lsdException w:name="Colorful Grid Accent 5" w:uiPriority="73"/>
+    <w:lsdException w:name="Light Shading Accent 6" w:uiPriority="60"/>
+    <w:lsdException w:name="Light List Accent 6" w:uiPriority="61"/>
+    <w:lsdException w:name="Light Grid Accent 6" w:uiPriority="62"/>
+    <w:lsdException w:name="Medium Shading 1 Accent 6" w:uiPriority="63"/>
+    <w:lsdException w:name="Medium Shading 2 Accent 6" w:uiPriority="64"/>
+    <w:lsdException w:name="Medium List 1 Accent 6" w:uiPriority="65"/>
+    <w:lsdException w:name="Medium List 2 Accent 6" w:uiPriority="66"/>
+    <w:lsdException w:name="Medium Grid 1 Accent 6" w:uiPriority="67"/>
+    <w:lsdException w:name="Medium Grid 2 Accent 6" w:uiPriority="68"/>
+    <w:lsdException w:name="Medium Grid 3 Accent 6" w:uiPriority="69"/>
+    <w:lsdException w:name="Dark List Accent 6" w:uiPriority="70"/>
+    <w:lsdException w:name="Colorful Shading Accent 6" w:uiPriority="71"/>
+    <w:lsdException w:name="Colorful List Accent 6" w:uiPriority="72"/>
+    <w:lsdException w:name="Colorful Grid Accent 6" w:uiPriority="73"/>
+    <w:lsdException w:name="Subtle Emphasis" w:uiPriority="19" w:qFormat="1"/>
+    <w:lsdException w:name="Intense Emphasis" w:uiPriority="21" w:qFormat="1"/>
+    <w:lsdException w:name="Subtle Reference" w:uiPriority="31" w:qFormat="1"/>
+    <w:lsdException w:name="Intense Reference" w:uiPriority="32" w:qFormat="1"/>
+    <w:lsdException w:name="Book Title" w:uiPriority="33" w:qFormat="1"/>
+    <w:lsdException w:name="Bibliography" w:semiHidden="1" w:uiPriority="37" w:unhideWhenUsed="1"/>
+    <w:lsdException w:name="TOC Heading" w:semiHidden="1" w:uiPriority="39" w:unhideWhenUsed="1" w:qFormat="1"/>
+    <w:lsdException w:name="Plain Table 1" w:uiPriority="41"/>
+    <w:lsdException w:name="Plain Table 2" w:uiPriority="42"/>
+    <w:lsdException w:name="Plain Table 3" w:uiPriority="43"/>
+    <w:lsdException w:name="Plain Table 4" w:uiPriority="44"/>
+    <w:lsdException w:name="Plain Table 5" w:uiPriority="45"/>
+    <w:lsdException w:name="Grid Table Light" w:uiPriority="40"/>
+    <w:lsdException w:name="Grid Table 1 Light" w:uiPriority="46"/>
+    <w:lsdException w:name="Grid Table 2" w:uiPriority="47"/>
+    <w:lsdException w:name="Grid Table 3" w:uiPriority="48"/>
+    <w:lsdException w:name="Grid Table 4" w:uiPriority="49"/>
+    <w:lsdException w:name="Grid Table 5 Dark" w:uiPriority="50"/>
+    <w:lsdException w:name="Grid Table 6 Colorful" w:uiPriority="51"/>
+    <w:lsdException w:name="Grid Table 7 Colorful" w:uiPriority="52"/>
+    <w:lsdException w:name="Grid Table 1 Light Accent 1" w:uiPriority="46"/>
+    <w:lsdException w:name="Grid Table 2 Accent 1" w:uiPriority="47"/>
+    <w:lsdException w:name="Grid Table 3 Accent 1" w:uiPriority="48"/>
+    <w:lsdException w:name="Grid Table 4 Accent 1" w:uiPriority="49"/>
+    <w:lsdException w:name="Grid Table 5 Dark Accent 1" w:uiPriority="50"/>
+    <w:lsdException w:name="Grid Table 6 Colorful Accent 1" w:uiPriority="51"/>
+    <w:lsdException w:name="Grid Table 7 Colorful Accent 1" w:uiPriority="52"/>
+    <w:lsdException w:name="Grid Table 1 Light Accent 2" w:uiPriority="46"/>
+    <w:lsdException w:name="Grid Table 2 Accent 2" w:uiPriority="47"/>
+    <w:lsdException w:name="Grid Table 3 Accent 2" w:uiPriority="48"/>
+    <w:lsdException w:name="Grid Table 4 Accent 2" w:uiPriority="49"/>
+    <w:lsdException w:name="Grid Table 5 Dark Accent 2" w:uiPriority="50"/>
+    <w:lsdException w:name="Grid Table 6 Colorful Accent 2" w:uiPriority="51"/>
+    <w:lsdException w:name="Grid Table 7 Colorful Accent 2" w:uiPriority="52"/>
+    <w:lsdException w:name="Grid Table 1 Light Accent 3" w:uiPriority="46"/>
+    <w:lsdException w:name="Grid Table 2 Accent 3" w:uiPriority="47"/>
+    <w:lsdException w:name="Grid Table 3 Accent 3" w:uiPriority="48"/>
+    <w:lsdException w:name="Grid Table 4 Accent 3" w:uiPriority="49"/>
+    <w:lsdException w:name="Grid Table 5 Dark Accent 3" w:uiPriority="50"/>
+    <w:lsdException w:name="Grid Table 6 Colorful Accent 3" w:uiPriority="51"/>
+    <w:lsdException w:name="Grid Table 7 Colorful Accent 3" w:uiPriority="52"/>
+    <w:lsdException w:name="Grid Table 1 Light Accent 4" w:uiPriority="46"/>
+    <w:lsdException w:name="Grid Table 2 Accent 4" w:uiPriority="47"/>
+    <w:lsdException w:name="Grid Table 3 Accent 4" w:uiPriority="48"/>
+    <w:lsdException w:name="Grid Table 4 Accent 4" w:uiPriority="49"/>
+    <w:lsdException w:name="Grid Table 5 Dark Accent 4" w:uiPriority="50"/>
+    <w:lsdException w:name="Grid Table 6 Colorful Accent 4" w:uiPriority="51"/>
+    <w:lsdException w:name="Grid Table 7 Colorful Accent 4" w:uiPriority="52"/>
+    <w:lsdException w:name="Grid Table 1 Light Accent 5" w:uiPriority="46"/>
+    <w:lsdException w:name="Grid Table 2 Accent 5" w:uiPriority="47"/>
+    <w:lsdException w:name="Grid Table 3 Accent 5" w:uiPriority="48"/>
+    <w:lsdException w:name="Grid Table 4 Accent 5" w:uiPriority="49"/>
+    <w:lsdException w:name="Grid Table 5 Dark Accent 5" w:uiPriority="50"/>
+    <w:lsdException w:name="Grid Table 6 Colorful Accent 5" w:uiPriority="51"/>
+    <w:lsdException w:name="Grid Table 7 Colorful Accent 5" w:uiPriority="52"/>
+    <w:lsdException w:name="Grid Table 1 Light Accent 6" w:uiPriority="46"/>
+    <w:lsdException w:name="Grid Table 2 Accent 6" w:uiPriority="47"/>
+    <w:lsdException w:name="Grid Table 3 Accent 6" w:uiPriority="48"/>
+    <w:lsdException w:name="Grid Table 4 Accent 6" w:uiPriority="49"/>
+    <w:lsdException w:name="Grid Table 5 Dark Accent 6" w:uiPriority="50"/>
+    <w:lsdException w:name="Grid Table 6 Colorful Accent 6" w:uiPriority="51"/>
+    <w:lsdException w:name="Grid Table 7 Colorful Accent 6" w:uiPriority="52"/>
+    <w:lsdException w:name="List Table 1 Light" w:uiPriority="46"/>
+    <w:lsdException w:name="List Table 2" w:uiPriority="47"/>
+    <w:lsdException w:name="List Table 3" w:uiPriority="48"/>
+    <w:lsdException w:name="List Table 4" w:uiPriority="49"/>
+    <w:lsdException w:name="List Table 5 Dark" w:uiPriority="50"/>
+    <w:lsdException w:name="List Table 6 Colorful" w:uiPriority="51"/>
+    <w:lsdException w:name="List Table 7 Colorful" w:uiPriority="52"/>
+    <w:lsdException w:name="List Table 1 Light Accent 1" w:uiPriority="46"/>
+    <w:lsdException w:name="List Table 2 Accent 1" w:uiPriority="47"/>
+    <w:lsdException w:name="List Table 3 Accent 1" w:uiPriority="48"/>
+    <w:lsdException w:name="List Table 4 Accent 1" w:uiPriority="49"/>
+    <w:lsdException w:name="List Table 5 Dark Accent 1" w:uiPriority="50"/>
+    <w:lsdException w:name="List Table 6 Colorful Accent 1" w:uiPriority="51"/>
+    <w:lsdException w:name="List Table 7 Colorful Accent 1" w:uiPriority="52"/>
+    <w:lsdException w:name="List Table 1 Light Accent 2" w:uiPriority="46"/>
+    <w:lsdException w:name="List Table 2 Accent 2" w:uiPriority="47"/>
+    <w:lsdException w:name="List Table 3 Accent 2" w:uiPriority="48"/>
+    <w:lsdException w:name="List Table 4 Accent 2" w:uiPriority="49"/>
+    <w:lsdException w:name="List Table 5 Dark Accent 2" w:uiPriority="50"/>
+    <w:lsdException w:name="List Table 6 Colorful Accent 2" w:uiPriority="51"/>
+    <w:lsdException w:name="List Table 7 Colorful Accent 2" w:uiPriority="52"/>
+    <w:lsdException w:name="List Table 1 Light Accent 3" w:uiPriority="46"/>
+    <w:lsdException w:name="List Table 2 Accent 3" w:uiPriority="47"/>
+    <w:lsdException w:name="List Table 3 Accent 3" w:uiPriority="48"/>
+    <w:lsdException w:name="List Table 4 Accent 3" w:uiPriority="49"/>
+    <w:lsdException w:name="List Table 5 Dark Accent 3" w:uiPriority="50"/>
+    <w:lsdException w:name="List Table 6 Colorful Accent 3" w:uiPriority="51"/>
+    <w:lsdException w:name="List Table 7 Colorful Accent 3" w:uiPriority="52"/>
+    <w:lsdException w:name="List Table 1 Light Accent 4" w:uiPriority="46"/>
+    <w:lsdException w:name="List Table 2 Accent 4" w:uiPriority="47"/>
+    <w:lsdException w:name="List Table 3 Accent 4" w:uiPriority="48"/>
+    <w:lsdException w:name="List Table 4 Accent 4" w:uiPriority="49"/>
+    <w:lsdException w:name="List Table 5 Dark Accent 4" w:uiPriority="50"/>
+    <w:lsdException w:name="List Table 6 Colorful Accent 4" w:uiPriority="51"/>
+    <w:lsdException w:name="List Table 7 Colorful Accent 4" w:uiPriority="52"/>
+    <w:lsdException w:name="List Table 1 Light Accent 5" w:uiPriority="46"/>
+    <w:lsdException w:name="List Table 2 Accent 5" w:uiPriority="47"/>
+    <w:lsdException w:name="List Table 3 Accent 5" w:uiPriority="48"/>
+    <w:lsdException w:name="List Table 4 Accent 5" w:uiPriority="49"/>
+    <w:lsdException w:name="List Table 5 Dark Accent 5" w:uiPriority="50"/>
+    <w:lsdException w:name="List Table 6 Colorful Accent 5" w:uiPriority="51"/>
+    <w:lsdException w:name="List Table 7 Colorful Accent 5" w:uiPriority="52"/>
+    <w:lsdException w:name="List Table 1 Light Accent 6" w:uiPriority="46"/>
+    <w:lsdException w:name="List Table 2 Accent 6" w:uiPriority="47"/>
+    <w:lsdException w:name="List Table 3 Accent 6" w:uiPriority="48"/>
+    <w:lsdException w:name="List Table 4 Accent 6" w:uiPriority="49"/>
+    <w:lsdException w:name="List Table 5 Dark Accent 6" w:uiPriority="50"/>
+    <w:lsdException w:name="List Table 6 Colorful Accent 6" w:uiPriority="51"/>
+    <w:lsdException w:name="List Table 7 Colorful Accent 6" w:uiPriority="52"/>
+    <w:lsdException w:name="Mention" w:semiHidden="1" w:unhideWhenUsed="1"/>
+    <w:lsdException w:name="Smart Hyperlink" w:semiHidden="1" w:unhideWhenUsed="1"/>
+    <w:lsdException w:name="Hashtag" w:semiHidden="1" w:unhideWhenUsed="1"/>
+    <w:lsdException w:name="Unresolved Mention" w:semiHidden="1" w:unhideWhenUsed="1"/>
+    <w:lsdException w:name="Smart Link" w:semiHidden="1" w:unhideWhenUsed="1"/>
+  </w:latentStyles>
+  <w:style w:type="paragraph" w:default="1" w:styleId="Normal">
+    <w:name w:val="Normal"/>
+    <w:qFormat/>
   </w:style>
   <w:style w:type="paragraph" w:styleId="Heading1">
     <w:name w:val="heading 1"/>
     <w:basedOn w:val="Normal"/>
     <w:next w:val="Normal"/>
+    <w:uiPriority w:val="9"/>
+    <w:qFormat/>
     <w:pPr>
-      <w:keepNext w:val="1"/>
-      <w:keepLines w:val="1"/>
-      <w:pageBreakBefore w:val="0"/>
-      <w:spacing w:after="120" w:before="400" w:lineRule="auto"/>
+      <w:keepNext/>
+      <w:keepLines/>
+      <w:spacing w:before="400" w:after="120"/>
+      <w:outlineLvl w:val="0"/>
     </w:pPr>
     <w:rPr>
       <w:sz w:val="40"/>
@@ -78,14 +500,17 @@
     <w:name w:val="heading 2"/>
     <w:basedOn w:val="Normal"/>
     <w:next w:val="Normal"/>
+    <w:uiPriority w:val="9"/>
+    <w:semiHidden/>
+    <w:unhideWhenUsed/>
+    <w:qFormat/>
     <w:pPr>
-      <w:keepNext w:val="1"/>
-      <w:keepLines w:val="1"/>
-      <w:pageBreakBefore w:val="0"/>
-      <w:spacing w:after="120" w:before="360" w:lineRule="auto"/>
+      <w:keepNext/>
+      <w:keepLines/>
+      <w:spacing w:before="360" w:after="120"/>
+      <w:outlineLvl w:val="1"/>
     </w:pPr>
     <w:rPr>
-      <w:b w:val="0"/>
       <w:sz w:val="32"/>
       <w:szCs w:val="32"/>
     </w:rPr>
@@ -94,14 +519,17 @@
     <w:name w:val="heading 3"/>
     <w:basedOn w:val="Normal"/>
     <w:next w:val="Normal"/>
+    <w:uiPriority w:val="9"/>
+    <w:semiHidden/>
+    <w:unhideWhenUsed/>
+    <w:qFormat/>
     <w:pPr>
-      <w:keepNext w:val="1"/>
-      <w:keepLines w:val="1"/>
-      <w:pageBreakBefore w:val="0"/>
-      <w:spacing w:after="80" w:before="320" w:lineRule="auto"/>
+      <w:keepNext/>
+      <w:keepLines/>
+      <w:spacing w:before="320" w:after="80"/>
+      <w:outlineLvl w:val="2"/>
     </w:pPr>
     <w:rPr>
-      <w:b w:val="0"/>
       <w:color w:val="434343"/>
       <w:sz w:val="28"/>
       <w:szCs w:val="28"/>
@@ -111,11 +539,15 @@
     <w:name w:val="heading 4"/>
     <w:basedOn w:val="Normal"/>
     <w:next w:val="Normal"/>
+    <w:uiPriority w:val="9"/>
+    <w:semiHidden/>
+    <w:unhideWhenUsed/>
+    <w:qFormat/>
     <w:pPr>
-      <w:keepNext w:val="1"/>
-      <w:keepLines w:val="1"/>
-      <w:pageBreakBefore w:val="0"/>
-      <w:spacing w:after="80" w:before="280" w:lineRule="auto"/>
+      <w:keepNext/>
+      <w:keepLines/>
+      <w:spacing w:before="280" w:after="80"/>
+      <w:outlineLvl w:val="3"/>
     </w:pPr>
     <w:rPr>
       <w:color w:val="666666"/>
@@ -127,44 +559,76 @@
     <w:name w:val="heading 5"/>
     <w:basedOn w:val="Normal"/>
     <w:next w:val="Normal"/>
+    <w:uiPriority w:val="9"/>
+    <w:semiHidden/>
+    <w:unhideWhenUsed/>
+    <w:qFormat/>
     <w:pPr>
-      <w:keepNext w:val="1"/>
-      <w:keepLines w:val="1"/>
-      <w:pageBreakBefore w:val="0"/>
-      <w:spacing w:after="80" w:before="240" w:lineRule="auto"/>
+      <w:keepNext/>
+      <w:keepLines/>
+      <w:spacing w:before="240" w:after="80"/>
+      <w:outlineLvl w:val="4"/>
     </w:pPr>
     <w:rPr>
       <w:color w:val="666666"/>
-      <w:sz w:val="22"/>
-      <w:szCs w:val="22"/>
     </w:rPr>
   </w:style>
   <w:style w:type="paragraph" w:styleId="Heading6">
     <w:name w:val="heading 6"/>
     <w:basedOn w:val="Normal"/>
     <w:next w:val="Normal"/>
+    <w:uiPriority w:val="9"/>
+    <w:semiHidden/>
+    <w:unhideWhenUsed/>
+    <w:qFormat/>
     <w:pPr>
-      <w:keepNext w:val="1"/>
-      <w:keepLines w:val="1"/>
-      <w:pageBreakBefore w:val="0"/>
-      <w:spacing w:after="80" w:before="240" w:lineRule="auto"/>
+      <w:keepNext/>
+      <w:keepLines/>
+      <w:spacing w:before="240" w:after="80"/>
+      <w:outlineLvl w:val="5"/>
     </w:pPr>
     <w:rPr>
-      <w:i w:val="1"/>
+      <w:i/>
       <w:color w:val="666666"/>
-      <w:sz w:val="22"/>
-      <w:szCs w:val="22"/>
     </w:rPr>
+  </w:style>
+  <w:style w:type="character" w:default="1" w:styleId="DefaultParagraphFont">
+    <w:name w:val="Default Paragraph Font"/>
+    <w:uiPriority w:val="1"/>
+    <w:semiHidden/>
+    <w:unhideWhenUsed/>
+  </w:style>
+  <w:style w:type="table" w:default="1" w:styleId="TableNormal">
+    <w:name w:val="Normal Table"/>
+    <w:uiPriority w:val="99"/>
+    <w:semiHidden/>
+    <w:unhideWhenUsed/>
+    <w:tblPr>
+      <w:tblInd w:w="0" w:type="dxa"/>
+      <w:tblCellMar>
+        <w:top w:w="0" w:type="dxa"/>
+        <w:left w:w="108" w:type="dxa"/>
+        <w:bottom w:w="0" w:type="dxa"/>
+        <w:right w:w="108" w:type="dxa"/>
+      </w:tblCellMar>
+    </w:tblPr>
+  </w:style>
+  <w:style w:type="numbering" w:default="1" w:styleId="NoList">
+    <w:name w:val="No List"/>
+    <w:uiPriority w:val="99"/>
+    <w:semiHidden/>
+    <w:unhideWhenUsed/>
   </w:style>
   <w:style w:type="paragraph" w:styleId="Title">
     <w:name w:val="Title"/>
     <w:basedOn w:val="Normal"/>
     <w:next w:val="Normal"/>
+    <w:uiPriority w:val="10"/>
+    <w:qFormat/>
     <w:pPr>
-      <w:keepNext w:val="1"/>
-      <w:keepLines w:val="1"/>
-      <w:pageBreakBefore w:val="0"/>
-      <w:spacing w:after="60" w:before="0" w:lineRule="auto"/>
+      <w:keepNext/>
+      <w:keepLines/>
+      <w:spacing w:after="60"/>
     </w:pPr>
     <w:rPr>
       <w:sz w:val="52"/>
@@ -175,15 +639,14 @@
     <w:name w:val="Subtitle"/>
     <w:basedOn w:val="Normal"/>
     <w:next w:val="Normal"/>
+    <w:uiPriority w:val="11"/>
+    <w:qFormat/>
     <w:pPr>
-      <w:keepNext w:val="1"/>
-      <w:keepLines w:val="1"/>
-      <w:pageBreakBefore w:val="0"/>
-      <w:spacing w:after="320" w:before="0" w:lineRule="auto"/>
+      <w:keepNext/>
+      <w:keepLines/>
+      <w:spacing w:after="320"/>
     </w:pPr>
     <w:rPr>
-      <w:rFonts w:ascii="Arial" w:cs="Arial" w:eastAsia="Arial" w:hAnsi="Arial"/>
-      <w:i w:val="0"/>
       <w:color w:val="666666"/>
       <w:sz w:val="30"/>
       <w:szCs w:val="30"/>

</xml_diff>